<commit_message>
diagrama de pedido de materia prima en control de stock
</commit_message>
<xml_diff>
--- a/02 - Modelo de Negocio/Control de Stock de Central/CUN_3_Enviar Solicitud de Pedido Materia Prima de central.docx
+++ b/02 - Modelo de Negocio/Control de Stock de Central/CUN_3_Enviar Solicitud de Pedido Materia Prima de central.docx
@@ -520,9 +520,9 @@
         </w:rPr>
         <w:drawing>
           <wp:inline distT="0" distB="0" distL="0" distR="0">
-            <wp:extent cx="5581650" cy="2450465"/>
-            <wp:effectExtent l="0" t="0" r="0" b="6985"/>
-            <wp:docPr id="1" name="Imagen 1"/>
+            <wp:extent cx="5610860" cy="2911475"/>
+            <wp:effectExtent l="19050" t="0" r="8890" b="0"/>
+            <wp:docPr id="2" name="Imagen 1" descr="C:\Users\Pavilion 6409\Desktop\FDA\facu\tssi\2012\Seminario\02 - Modelo de Negocio\Control de Stock de Central\CUN_3.jpeg"/>
             <wp:cNvGraphicFramePr>
               <a:graphicFrameLocks xmlns:a="http://schemas.openxmlformats.org/drawingml/2006/main" noChangeAspect="1"/>
             </wp:cNvGraphicFramePr>
@@ -530,19 +530,13 @@
               <a:graphicData uri="http://schemas.openxmlformats.org/drawingml/2006/picture">
                 <pic:pic xmlns:pic="http://schemas.openxmlformats.org/drawingml/2006/picture">
                   <pic:nvPicPr>
-                    <pic:cNvPr id="0" name="Picture 1"/>
+                    <pic:cNvPr id="0" name="Picture 1" descr="C:\Users\Pavilion 6409\Desktop\FDA\facu\tssi\2012\Seminario\02 - Modelo de Negocio\Control de Stock de Central\CUN_3.jpeg"/>
                     <pic:cNvPicPr>
                       <a:picLocks noChangeAspect="1" noChangeArrowheads="1"/>
                     </pic:cNvPicPr>
                   </pic:nvPicPr>
                   <pic:blipFill>
-                    <a:blip r:embed="rId5">
-                      <a:extLst>
-                        <a:ext uri="{28A0092B-C50C-407E-A947-70E740481C1C}">
-                          <a14:useLocalDpi xmlns="" xmlns:wpc="http://schemas.microsoft.com/office/word/2010/wordprocessingCanvas" xmlns:mc="http://schemas.openxmlformats.org/markup-compatibility/2006" xmlns:o="urn:schemas-microsoft-com:office:office" xmlns:v="urn:schemas-microsoft-com:vml" xmlns:wp14="http://schemas.microsoft.com/office/word/2010/wordprocessingDrawing" xmlns:w10="urn:schemas-microsoft-com:office:word" xmlns:w="http://schemas.openxmlformats.org/wordprocessingml/2006/main" xmlns:w14="http://schemas.microsoft.com/office/word/2010/wordml" xmlns:wpg="http://schemas.microsoft.com/office/word/2010/wordprocessingGroup" xmlns:wpi="http://schemas.microsoft.com/office/word/2010/wordprocessingInk" xmlns:wps="http://schemas.microsoft.com/office/word/2010/wordprocessingShape" xmlns:a14="http://schemas.microsoft.com/office/drawing/2010/main" val="0"/>
-                        </a:ext>
-                      </a:extLst>
-                    </a:blip>
+                    <a:blip r:embed="rId5"/>
                     <a:srcRect/>
                     <a:stretch>
                       <a:fillRect/>
@@ -551,14 +545,17 @@
                   <pic:spPr bwMode="auto">
                     <a:xfrm>
                       <a:off x="0" y="0"/>
-                      <a:ext cx="5581650" cy="2450465"/>
+                      <a:ext cx="5610860" cy="2911475"/>
                     </a:xfrm>
                     <a:prstGeom prst="rect">
                       <a:avLst/>
                     </a:prstGeom>
                     <a:noFill/>
-                    <a:ln>
+                    <a:ln w="9525">
                       <a:noFill/>
+                      <a:miter lim="800000"/>
+                      <a:headEnd/>
+                      <a:tailEnd/>
                     </a:ln>
                   </pic:spPr>
                 </pic:pic>
@@ -1100,6 +1097,7 @@
   <w:style w:type="character" w:default="1" w:styleId="Fuentedeprrafopredeter">
     <w:name w:val="Default Paragraph Font"/>
     <w:uiPriority w:val="1"/>
+    <w:semiHidden/>
     <w:unhideWhenUsed/>
   </w:style>
   <w:style w:type="table" w:default="1" w:styleId="Tablanormal">

</xml_diff>

<commit_message>
mis modificaciones al "gran caso de uso"
</commit_message>
<xml_diff>
--- a/02 - Modelo de Negocio/Control de Stock de Central/CUN_3_Enviar Solicitud de Pedido Materia Prima de central.docx
+++ b/02 - Modelo de Negocio/Control de Stock de Central/CUN_3_Enviar Solicitud de Pedido Materia Prima de central.docx
@@ -470,6 +470,9 @@
         <w:t xml:space="preserve"> </w:t>
       </w:r>
       <w:r>
+        <w:rPr>
+          <w:highlight w:val="lightGray"/>
+        </w:rPr>
         <w:t>Gerente de operaciones</w:t>
       </w:r>
       <w:r>
@@ -1111,6 +1114,7 @@
   <w:style w:type="character" w:default="1" w:styleId="Fuentedeprrafopredeter">
     <w:name w:val="Default Paragraph Font"/>
     <w:uiPriority w:val="1"/>
+    <w:semiHidden/>
     <w:unhideWhenUsed/>
   </w:style>
   <w:style w:type="table" w:default="1" w:styleId="Tablanormal">

</xml_diff>